<commit_message>
Update Martes 16 de junio de 2015
Summary:
-Anexo todo el material disponible de la pc de residencias.
</commit_message>
<xml_diff>
--- a/Especificaciones de requisitos.docx
+++ b/Especificaciones de requisitos.docx
@@ -951,6 +951,287 @@
           </w:tcPr>
           <w:p>
             <w:r>
+              <w:t>Requerimiento #4</w:t>
+            </w:r>
+          </w:p>
+          <w:p>
+            <w:proofErr w:type="spellStart"/>
+            <w:r>
+              <w:rPr>
+                <w:b/>
+              </w:rPr>
+              <w:t>Funcion</w:t>
+            </w:r>
+            <w:proofErr w:type="spellEnd"/>
+            <w:r>
+              <w:rPr>
+                <w:b/>
+              </w:rPr>
+              <w:t>:</w:t>
+            </w:r>
+            <w:r>
+              <w:t xml:space="preserve"> Consultar información.</w:t>
+            </w:r>
+          </w:p>
+          <w:p>
+            <w:r>
+              <w:rPr>
+                <w:b/>
+              </w:rPr>
+              <w:t>Descripción:</w:t>
+            </w:r>
+            <w:r>
+              <w:t xml:space="preserve"> El sistema permitirá a los usuarios poder observar su información personal.</w:t>
+            </w:r>
+          </w:p>
+          <w:p>
+            <w:r>
+              <w:rPr>
+                <w:b/>
+              </w:rPr>
+              <w:t>Entrada</w:t>
+            </w:r>
+            <w:r>
+              <w:rPr>
+                <w:b/>
+              </w:rPr>
+              <w:t>s</w:t>
+            </w:r>
+            <w:r>
+              <w:rPr>
+                <w:b/>
+              </w:rPr>
+              <w:t>:</w:t>
+            </w:r>
+            <w:r>
+              <w:t xml:space="preserve"> Ninguna.</w:t>
+            </w:r>
+            <w:r>
+              <w:br/>
+            </w:r>
+            <w:r>
+              <w:rPr>
+                <w:b/>
+              </w:rPr>
+              <w:t>Salida</w:t>
+            </w:r>
+            <w:r>
+              <w:rPr>
+                <w:b/>
+              </w:rPr>
+              <w:t>s</w:t>
+            </w:r>
+            <w:r>
+              <w:rPr>
+                <w:b/>
+              </w:rPr>
+              <w:t>:</w:t>
+            </w:r>
+            <w:r>
+              <w:t xml:space="preserve"> información de cada uno de los usuarios.</w:t>
+            </w:r>
+          </w:p>
+          <w:p>
+            <w:r>
+              <w:rPr>
+                <w:b/>
+              </w:rPr>
+              <w:t>Requerimientos:</w:t>
+            </w:r>
+            <w:r>
+              <w:t xml:space="preserve"> Que el usuario este registrado en el sistema.</w:t>
+            </w:r>
+          </w:p>
+          <w:p>
+            <w:r>
+              <w:rPr>
+                <w:b/>
+              </w:rPr>
+              <w:t>Precondiciones:</w:t>
+            </w:r>
+            <w:r>
+              <w:t xml:space="preserve"> Que haya registros en la base de datos y que exista una tabla de usuarios donde se guarde la información.</w:t>
+            </w:r>
+          </w:p>
+          <w:p>
+            <w:proofErr w:type="spellStart"/>
+            <w:r>
+              <w:rPr>
+                <w:b/>
+              </w:rPr>
+              <w:t>Postcondiciones</w:t>
+            </w:r>
+            <w:proofErr w:type="spellEnd"/>
+            <w:r>
+              <w:rPr>
+                <w:b/>
+              </w:rPr>
+              <w:t>:</w:t>
+            </w:r>
+            <w:r>
+              <w:t xml:space="preserve"> se mostrara la información disponible del usuario.</w:t>
+            </w:r>
+          </w:p>
+          <w:p>
+            <w:r>
+              <w:rPr>
+                <w:b/>
+              </w:rPr>
+              <w:t>Efectos colaterales:</w:t>
+            </w:r>
+            <w:r>
+              <w:t xml:space="preserve"> Ninguno.</w:t>
+            </w:r>
+          </w:p>
+        </w:tc>
+      </w:tr>
+    </w:tbl>
+    <w:p/>
+    <w:tbl>
+      <w:tblPr>
+        <w:tblStyle w:val="Tablaconcuadrcula"/>
+        <w:tblW w:w="0" w:type="auto"/>
+        <w:tblLook w:val="04A0"/>
+      </w:tblPr>
+      <w:tblGrid>
+        <w:gridCol w:w="8978"/>
+      </w:tblGrid>
+      <w:tr>
+        <w:tc>
+          <w:tcPr>
+            <w:tcW w:w="8978" w:type="dxa"/>
+          </w:tcPr>
+          <w:p>
+            <w:r>
+              <w:t>Requerimiento #5</w:t>
+            </w:r>
+          </w:p>
+          <w:p>
+            <w:r>
+              <w:rPr>
+                <w:b/>
+              </w:rPr>
+              <w:t>Función:</w:t>
+            </w:r>
+            <w:r>
+              <w:t xml:space="preserve"> Modificar información</w:t>
+            </w:r>
+          </w:p>
+          <w:p>
+            <w:r>
+              <w:rPr>
+                <w:b/>
+              </w:rPr>
+              <w:t>Descripción:</w:t>
+            </w:r>
+            <w:r>
+              <w:t xml:space="preserve"> Permite al usuario modificar su información personal.</w:t>
+            </w:r>
+          </w:p>
+          <w:p>
+            <w:r>
+              <w:rPr>
+                <w:b/>
+              </w:rPr>
+              <w:t>Entradas:</w:t>
+            </w:r>
+            <w:r>
+              <w:t xml:space="preserve"> código del usuario.</w:t>
+            </w:r>
+          </w:p>
+          <w:p>
+            <w:r>
+              <w:rPr>
+                <w:b/>
+              </w:rPr>
+              <w:t>Salidas:</w:t>
+            </w:r>
+            <w:r>
+              <w:t xml:space="preserve"> un formulario con la información del usuario</w:t>
+            </w:r>
+            <w:r>
+              <w:t xml:space="preserve"> o mensaje de error</w:t>
+            </w:r>
+            <w:r>
+              <w:t>.</w:t>
+            </w:r>
+          </w:p>
+          <w:p>
+            <w:r>
+              <w:rPr>
+                <w:b/>
+              </w:rPr>
+              <w:t>Requerimientos:</w:t>
+            </w:r>
+            <w:r>
+              <w:t xml:space="preserve"> Que el usuario este registrado en el sistema.</w:t>
+            </w:r>
+          </w:p>
+          <w:p>
+            <w:r>
+              <w:rPr>
+                <w:b/>
+              </w:rPr>
+              <w:t>Precondiciones:</w:t>
+            </w:r>
+            <w:r>
+              <w:t xml:space="preserve"> que se introduzcan los datos necesarios.</w:t>
+            </w:r>
+          </w:p>
+          <w:p>
+            <w:proofErr w:type="spellStart"/>
+            <w:r>
+              <w:rPr>
+                <w:b/>
+              </w:rPr>
+              <w:t>Postcondiciones</w:t>
+            </w:r>
+            <w:proofErr w:type="spellEnd"/>
+            <w:r>
+              <w:rPr>
+                <w:b/>
+              </w:rPr>
+              <w:t>:</w:t>
+            </w:r>
+            <w:r>
+              <w:t xml:space="preserve"> se actualizará</w:t>
+            </w:r>
+            <w:r>
+              <w:t xml:space="preserve"> la información relacionada con el usuario en la base de datos.</w:t>
+            </w:r>
+          </w:p>
+          <w:p>
+            <w:r>
+              <w:rPr>
+                <w:b/>
+              </w:rPr>
+              <w:t>Efectos colaterales:</w:t>
+            </w:r>
+            <w:r>
+              <w:t xml:space="preserve"> Si no se cumple con los requisitos para la modificación se producirá un error en el sistema.</w:t>
+            </w:r>
+          </w:p>
+        </w:tc>
+      </w:tr>
+    </w:tbl>
+    <w:p/>
+    <w:tbl>
+      <w:tblPr>
+        <w:tblStyle w:val="Tablaconcuadrcula"/>
+        <w:tblW w:w="0" w:type="auto"/>
+        <w:tblLook w:val="04A0"/>
+      </w:tblPr>
+      <w:tblGrid>
+        <w:gridCol w:w="8978"/>
+      </w:tblGrid>
+      <w:tr>
+        <w:tc>
+          <w:tcPr>
+            <w:tcW w:w="8978" w:type="dxa"/>
+          </w:tcPr>
+          <w:p>
+            <w:r>
+              <w:lastRenderedPageBreak/>
               <w:t xml:space="preserve">Requerimiento </w:t>
             </w:r>
             <w:r>
@@ -1035,15 +1316,13 @@
               <w:t>Precondiciones:</w:t>
             </w:r>
             <w:r>
-              <w:t xml:space="preserve"> en caso de alta, que se introduzcan los datos </w:t>
-            </w:r>
-            <w:proofErr w:type="spellStart"/>
-            <w:r>
-              <w:t>neceasrios</w:t>
-            </w:r>
-            <w:proofErr w:type="spellEnd"/>
-            <w:r>
-              <w:t xml:space="preserve"> para el alta del proyecto. En caso de baja o modificación de un proyecto que existan registro de algún proyecto en la base de datos.</w:t>
+              <w:t xml:space="preserve"> en caso de alta, que</w:t>
+            </w:r>
+            <w:r>
+              <w:t xml:space="preserve"> se introduzcan los datos necesa</w:t>
+            </w:r>
+            <w:r>
+              <w:t>rios para el alta del proyecto. En caso de baja o modificación de un proyecto que existan registro de algún proyecto en la base de datos.</w:t>
             </w:r>
           </w:p>
           <w:p>
@@ -1161,7 +1440,6 @@
               <w:rPr>
                 <w:b/>
               </w:rPr>
-              <w:lastRenderedPageBreak/>
               <w:t>Salidas:</w:t>
             </w:r>
             <w:r>
@@ -1458,6 +1736,7 @@
               <w:rPr>
                 <w:b/>
               </w:rPr>
+              <w:lastRenderedPageBreak/>
               <w:t>Requerimientos:</w:t>
             </w:r>
             <w:r>
@@ -1639,11 +1918,7 @@
               <w:t>Efectos colaterales:</w:t>
             </w:r>
             <w:r>
-              <w:t xml:space="preserve"> Si no se cumple con los requisitos para el alta, baja y modificación de la </w:t>
-            </w:r>
-            <w:r>
-              <w:lastRenderedPageBreak/>
-              <w:t>información del usuario se producirá un error en el sistema y no se podrá llevar a cabo la operación.</w:t>
+              <w:t xml:space="preserve"> Si no se cumple con los requisitos para el alta, baja y modificación de la información del usuario se producirá un error en el sistema y no se podrá llevar a cabo la operación.</w:t>
             </w:r>
           </w:p>
         </w:tc>
@@ -1666,6 +1941,125 @@
           </w:tcPr>
           <w:p>
             <w:r>
+              <w:t>Requerimiento #11</w:t>
+            </w:r>
+          </w:p>
+          <w:p>
+            <w:r>
+              <w:rPr>
+                <w:b/>
+              </w:rPr>
+              <w:t>Función:</w:t>
+            </w:r>
+            <w:r>
+              <w:t xml:space="preserve"> Buscar usuario</w:t>
+            </w:r>
+          </w:p>
+          <w:p>
+            <w:r>
+              <w:rPr>
+                <w:b/>
+              </w:rPr>
+              <w:t>Descripción:</w:t>
+            </w:r>
+            <w:r>
+              <w:t xml:space="preserve"> Permite a un usuario autorizado a buscar usuarios.</w:t>
+            </w:r>
+          </w:p>
+          <w:p>
+            <w:r>
+              <w:rPr>
+                <w:b/>
+              </w:rPr>
+              <w:t>Entradas:</w:t>
+            </w:r>
+            <w:r>
+              <w:t xml:space="preserve"> Nombre del usuario.</w:t>
+            </w:r>
+          </w:p>
+          <w:p>
+            <w:r>
+              <w:rPr>
+                <w:b/>
+              </w:rPr>
+              <w:t>Salidas:</w:t>
+            </w:r>
+            <w:r>
+              <w:t xml:space="preserve"> usuario solicitado o mensaje de error.</w:t>
+            </w:r>
+          </w:p>
+          <w:p>
+            <w:r>
+              <w:rPr>
+                <w:b/>
+              </w:rPr>
+              <w:t>Requerimientos:</w:t>
+            </w:r>
+            <w:r>
+              <w:t xml:space="preserve"> Que el usuario exista en la base de datos.</w:t>
+            </w:r>
+          </w:p>
+          <w:p>
+            <w:r>
+              <w:rPr>
+                <w:b/>
+              </w:rPr>
+              <w:t>Precondiciones:</w:t>
+            </w:r>
+            <w:r>
+              <w:t xml:space="preserve"> que la información proporcionada por el usuario coincida con el nombre del usuario.</w:t>
+            </w:r>
+          </w:p>
+          <w:p>
+            <w:proofErr w:type="spellStart"/>
+            <w:r>
+              <w:rPr>
+                <w:b/>
+              </w:rPr>
+              <w:t>Postcondiciones</w:t>
+            </w:r>
+            <w:proofErr w:type="spellEnd"/>
+            <w:r>
+              <w:rPr>
+                <w:b/>
+              </w:rPr>
+              <w:t>:</w:t>
+            </w:r>
+            <w:r>
+              <w:t xml:space="preserve"> El sistema mostrará al usuario o un mensaje de error.</w:t>
+            </w:r>
+          </w:p>
+          <w:p>
+            <w:r>
+              <w:rPr>
+                <w:b/>
+              </w:rPr>
+              <w:t>Efectos Colaterales:</w:t>
+            </w:r>
+            <w:r>
+              <w:t xml:space="preserve"> Ninguno.</w:t>
+            </w:r>
+          </w:p>
+        </w:tc>
+      </w:tr>
+    </w:tbl>
+    <w:p/>
+    <w:tbl>
+      <w:tblPr>
+        <w:tblStyle w:val="Tablaconcuadrcula"/>
+        <w:tblW w:w="0" w:type="auto"/>
+        <w:tblLook w:val="04A0"/>
+      </w:tblPr>
+      <w:tblGrid>
+        <w:gridCol w:w="8978"/>
+      </w:tblGrid>
+      <w:tr>
+        <w:tc>
+          <w:tcPr>
+            <w:tcW w:w="8978" w:type="dxa"/>
+          </w:tcPr>
+          <w:p>
+            <w:r>
               <w:t>Requerimiento #12</w:t>
             </w:r>
           </w:p>
@@ -1775,6 +2169,147 @@
             </w:r>
             <w:r>
               <w:t>: Ninguno.</w:t>
+            </w:r>
+          </w:p>
+        </w:tc>
+      </w:tr>
+    </w:tbl>
+    <w:p/>
+    <w:tbl>
+      <w:tblPr>
+        <w:tblStyle w:val="Tablaconcuadrcula"/>
+        <w:tblW w:w="0" w:type="auto"/>
+        <w:tblLook w:val="04A0"/>
+      </w:tblPr>
+      <w:tblGrid>
+        <w:gridCol w:w="8978"/>
+      </w:tblGrid>
+      <w:tr>
+        <w:tc>
+          <w:tcPr>
+            <w:tcW w:w="8978" w:type="dxa"/>
+          </w:tcPr>
+          <w:p>
+            <w:r>
+              <w:lastRenderedPageBreak/>
+              <w:t>Requerimiento #13</w:t>
+            </w:r>
+          </w:p>
+          <w:p>
+            <w:r>
+              <w:rPr>
+                <w:b/>
+              </w:rPr>
+              <w:t>Función:</w:t>
+            </w:r>
+            <w:r>
+              <w:t xml:space="preserve"> Consultar chat</w:t>
+            </w:r>
+            <w:r>
+              <w:t>.</w:t>
+            </w:r>
+          </w:p>
+          <w:p>
+            <w:r>
+              <w:rPr>
+                <w:b/>
+              </w:rPr>
+              <w:t>Descripción:</w:t>
+            </w:r>
+            <w:r>
+              <w:t xml:space="preserve"> Permite al usuario que ingrese a un chat.</w:t>
+            </w:r>
+          </w:p>
+          <w:p>
+            <w:r>
+              <w:rPr>
+                <w:b/>
+              </w:rPr>
+              <w:t>Entrada</w:t>
+            </w:r>
+            <w:r>
+              <w:rPr>
+                <w:b/>
+              </w:rPr>
+              <w:t>s</w:t>
+            </w:r>
+            <w:r>
+              <w:rPr>
+                <w:b/>
+              </w:rPr>
+              <w:t>:</w:t>
+            </w:r>
+            <w:r>
+              <w:t xml:space="preserve"> Nombre</w:t>
+            </w:r>
+            <w:r>
+              <w:t>.</w:t>
+            </w:r>
+          </w:p>
+          <w:p>
+            <w:r>
+              <w:rPr>
+                <w:b/>
+              </w:rPr>
+              <w:t>Salidas:</w:t>
+            </w:r>
+            <w:r>
+              <w:t xml:space="preserve"> Ventana nueva con un chat o mensaje de error.</w:t>
+            </w:r>
+          </w:p>
+          <w:p>
+            <w:r>
+              <w:rPr>
+                <w:b/>
+              </w:rPr>
+              <w:t>Requerimientos:</w:t>
+            </w:r>
+            <w:r>
+              <w:t xml:space="preserve"> Que el usuario este registrado en el sistema.</w:t>
+            </w:r>
+          </w:p>
+          <w:p>
+            <w:r>
+              <w:rPr>
+                <w:b/>
+              </w:rPr>
+              <w:t>Precondiciones:</w:t>
+            </w:r>
+            <w:r>
+              <w:t xml:space="preserve"> Internet y que el chat esté disponible.</w:t>
+            </w:r>
+          </w:p>
+          <w:p>
+            <w:proofErr w:type="spellStart"/>
+            <w:r>
+              <w:rPr>
+                <w:b/>
+              </w:rPr>
+              <w:t>Postcondiciones</w:t>
+            </w:r>
+            <w:proofErr w:type="spellEnd"/>
+            <w:r>
+              <w:rPr>
+                <w:b/>
+              </w:rPr>
+              <w:t>:</w:t>
+            </w:r>
+            <w:r>
+              <w:t xml:space="preserve"> el usuario entra al chat. </w:t>
+            </w:r>
+          </w:p>
+          <w:p>
+            <w:r>
+              <w:rPr>
+                <w:b/>
+              </w:rPr>
+              <w:t>Efectos Colaterales:</w:t>
+            </w:r>
+            <w:r>
+              <w:t xml:space="preserve"> Ninguno</w:t>
+            </w:r>
+            <w:r>
+              <w:t>.</w:t>
             </w:r>
           </w:p>
         </w:tc>

</xml_diff>